<commit_message>
Création page développement web
</commit_message>
<xml_diff>
--- a/pages/competences/developpement-web/prestashop-passer-le-site-en-local.docx
+++ b/pages/competences/developpement-web/prestashop-passer-le-site-en-local.docx
@@ -8,11 +8,24 @@
         <w:jc w:val="center"/>
       </w:pPr>
       <w:r>
+        <w:t xml:space="preserve">INSTRUCTIONS POUR </w:t>
+      </w:r>
+      <w:r>
         <w:t xml:space="preserve">PASSER LE </w:t>
       </w:r>
       <w:r>
         <w:t>SITE EN LOCAL</w:t>
       </w:r>
+    </w:p>
+    <w:p>
+      <w:pPr>
+        <w:spacing w:after="0" w:line="240" w:lineRule="auto"/>
+      </w:pPr>
+    </w:p>
+    <w:p>
+      <w:pPr>
+        <w:spacing w:after="0" w:line="240" w:lineRule="auto"/>
+      </w:pPr>
     </w:p>
     <w:p>
       <w:pPr>
@@ -113,6 +126,11 @@
       <w:r>
         <w:t>------------------------------------------------------------------------------</w:t>
       </w:r>
+    </w:p>
+    <w:p>
+      <w:pPr>
+        <w:pStyle w:val="Sansinterligne"/>
+      </w:pPr>
     </w:p>
     <w:p>
       <w:pPr>
@@ -185,6 +203,11 @@
       <w:pPr>
         <w:pStyle w:val="Sansinterligne"/>
       </w:pPr>
+    </w:p>
+    <w:p>
+      <w:pPr>
+        <w:pStyle w:val="Sansinterligne"/>
+      </w:pPr>
       <w:r>
         <w:t xml:space="preserve">EN LOCAL : </w:t>
       </w:r>
@@ -261,13 +284,17 @@
           <w:numId w:val="1"/>
         </w:numPr>
       </w:pPr>
-      <w:proofErr w:type="spellStart"/>
-      <w:r>
-        <w:t>Modifs</w:t>
-      </w:r>
-      <w:proofErr w:type="spellEnd"/>
+      <w:r>
+        <w:t>Modif</w:t>
+      </w:r>
+      <w:r>
+        <w:t>ications</w:t>
+      </w:r>
       <w:r>
         <w:t xml:space="preserve"> </w:t>
+      </w:r>
+      <w:r>
+        <w:t xml:space="preserve">sur </w:t>
       </w:r>
       <w:proofErr w:type="spellStart"/>
       <w:r>
@@ -314,9 +341,6 @@
       </w:r>
       <w:r>
         <w:t>like %...% : DOMAIN</w:t>
-      </w:r>
-      <w:r>
-        <w:t xml:space="preserve"> : </w:t>
       </w:r>
     </w:p>
     <w:p>
@@ -1076,11 +1100,12 @@
           <w:numId w:val="1"/>
         </w:numPr>
       </w:pPr>
-      <w:proofErr w:type="spellStart"/>
-      <w:r>
-        <w:t>Modifs</w:t>
-      </w:r>
-      <w:proofErr w:type="spellEnd"/>
+      <w:r>
+        <w:t>Modif</w:t>
+      </w:r>
+      <w:r>
+        <w:t>ications du</w:t>
+      </w:r>
       <w:r>
         <w:t xml:space="preserve"> fichier LOCAL : www/</w:t>
       </w:r>
@@ -1122,7 +1147,10 @@
         </w:numPr>
       </w:pPr>
       <w:r>
-        <w:t>OU sinon : DB_SERVER : ‘localhost’      DB_USER : ‘root‘      DB_PASSWD : ‘</w:t>
+        <w:t>S</w:t>
+      </w:r>
+      <w:r>
+        <w:t>inon : DB_SERVER : ‘localhost’      DB_USER : ‘root‘      DB_PASSWD : ‘</w:t>
       </w:r>
       <w:proofErr w:type="gramStart"/>
       <w:r>
@@ -1203,21 +1231,10 @@
       <w:r>
         <w:t>puis dans Paramètres de la boutique &gt; Trafic et SEO : Mettre URL simplifiée à NON &gt; Enregistrer puis remettre OUI &gt; Enregistrer</w:t>
       </w:r>
-      <w:r>
-        <w:t xml:space="preserve"> !!!!!!!!!!!!!!!! VERIFIER QUE LES 2 SE REGENERENT BIEN ET </w:t>
-      </w:r>
-      <w:proofErr w:type="spellStart"/>
-      <w:r>
-        <w:t>class_index.php</w:t>
-      </w:r>
-      <w:proofErr w:type="spellEnd"/>
-      <w:r>
-        <w:t xml:space="preserve"> AUSSI !!!!!!!!!!!!!!!!!!!</w:t>
-      </w:r>
-    </w:p>
-    <w:p>
-      <w:pPr>
-        <w:spacing w:after="0"/>
+    </w:p>
+    <w:p>
+      <w:pPr>
+        <w:pStyle w:val="Sansinterligne"/>
       </w:pPr>
     </w:p>
     <w:p>
@@ -1451,24 +1468,6 @@
       <w:pPr>
         <w:spacing w:after="0"/>
       </w:pPr>
-      <w:r>
-        <w:tab/>
-        <w:t>!!!!!!!!!!!!!!! FAIRE PAREIL AVEC LA TABLE PS_SSL_ENABLED_EVERYWHERE ? </w:t>
-      </w:r>
-      <w:r>
-        <w:t>(</w:t>
-      </w:r>
-      <w:proofErr w:type="gramStart"/>
-      <w:r>
-        <w:t>voir</w:t>
-      </w:r>
-      <w:proofErr w:type="gramEnd"/>
-      <w:r>
-        <w:t xml:space="preserve"> favori) </w:t>
-      </w:r>
-      <w:r>
-        <w:t>!!!!!!!!!!!!!!!!!!!!!</w:t>
-      </w:r>
     </w:p>
     <w:p>
       <w:pPr>
@@ -1481,7 +1480,13 @@
         <w:ind w:firstLine="360"/>
       </w:pPr>
       <w:r>
-        <w:t>Si pb : Activer le mode développeur (</w:t>
+        <w:t>S</w:t>
+      </w:r>
+      <w:r>
+        <w:t>’il y a un problème, a</w:t>
+      </w:r>
+      <w:r>
+        <w:t>ctiver le mode développeur (</w:t>
       </w:r>
       <w:proofErr w:type="spellStart"/>
       <w:r>
@@ -1784,6 +1789,7 @@
     <w:lsdException w:name="HTML Sample" w:semiHidden="1" w:unhideWhenUsed="1"/>
     <w:lsdException w:name="HTML Typewriter" w:semiHidden="1" w:unhideWhenUsed="1"/>
     <w:lsdException w:name="HTML Variable" w:semiHidden="1" w:unhideWhenUsed="1"/>
+    <w:lsdException w:name="Normal Table" w:semiHidden="1" w:unhideWhenUsed="1"/>
     <w:lsdException w:name="annotation subject" w:semiHidden="1" w:unhideWhenUsed="1"/>
     <w:lsdException w:name="No List" w:semiHidden="1" w:unhideWhenUsed="1"/>
     <w:lsdException w:name="Outline List 1" w:semiHidden="1" w:unhideWhenUsed="1"/>
@@ -1830,8 +1836,10 @@
     <w:lsdException w:name="Table Subtle 2" w:semiHidden="1" w:unhideWhenUsed="1"/>
     <w:lsdException w:name="Table Web 1" w:semiHidden="1" w:unhideWhenUsed="1"/>
     <w:lsdException w:name="Table Web 2" w:semiHidden="1" w:unhideWhenUsed="1"/>
+    <w:lsdException w:name="Table Web 3" w:semiHidden="1" w:unhideWhenUsed="1"/>
     <w:lsdException w:name="Balloon Text" w:semiHidden="1" w:unhideWhenUsed="1"/>
     <w:lsdException w:name="Table Grid" w:uiPriority="39"/>
+    <w:lsdException w:name="Table Theme" w:semiHidden="1" w:unhideWhenUsed="1"/>
     <w:lsdException w:name="Placeholder Text" w:semiHidden="1"/>
     <w:lsdException w:name="No Spacing" w:uiPriority="1" w:qFormat="1"/>
     <w:lsdException w:name="Light Shading" w:uiPriority="60"/>

</xml_diff>